<commit_message>
Intro work and Options Class beginning
Worked on adding more of the intro to the game; started an options class
to help standardize responses to players' interactions with options.
</commit_message>
<xml_diff>
--- a/Sunken Temple/Sunken Temple.docx
+++ b/Sunken Temple/Sunken Temple.docx
@@ -1,6 +1,6 @@
 
 <file path=word/document.xml><?xml version="1.0" encoding="utf-8"?>
-<w:document xmlns:wpc="http://schemas.microsoft.com/office/word/2010/wordprocessingCanvas" xmlns:mo="http://schemas.microsoft.com/office/mac/office/2008/main" xmlns:mc="http://schemas.openxmlformats.org/markup-compatibility/2006" xmlns:mv="urn:schemas-microsoft-com:mac:vml" xmlns:o="urn:schemas-microsoft-com:office:office" xmlns:r="http://schemas.openxmlformats.org/officeDocument/2006/relationships" xmlns:m="http://schemas.openxmlformats.org/officeDocument/2006/math" xmlns:v="urn:schemas-microsoft-com:vml" xmlns:wp14="http://schemas.microsoft.com/office/word/2010/wordprocessingDrawing" xmlns:wp="http://schemas.openxmlformats.org/drawingml/2006/wordprocessingDrawing" xmlns:w10="urn:schemas-microsoft-com:office:word" xmlns:w="http://schemas.openxmlformats.org/wordprocessingml/2006/main" xmlns:w14="http://schemas.microsoft.com/office/word/2010/wordml" xmlns:wpg="http://schemas.microsoft.com/office/word/2010/wordprocessingGroup" xmlns:wpi="http://schemas.microsoft.com/office/word/2010/wordprocessingInk" xmlns:wne="http://schemas.microsoft.com/office/word/2006/wordml" xmlns:wps="http://schemas.microsoft.com/office/word/2010/wordprocessingShape" mc:Ignorable="w14 wp14">
+<w:document xmlns:wpc="http://schemas.microsoft.com/office/word/2010/wordprocessingCanvas" xmlns:mc="http://schemas.openxmlformats.org/markup-compatibility/2006" xmlns:o="urn:schemas-microsoft-com:office:office" xmlns:r="http://schemas.openxmlformats.org/officeDocument/2006/relationships" xmlns:m="http://schemas.openxmlformats.org/officeDocument/2006/math" xmlns:v="urn:schemas-microsoft-com:vml" xmlns:wp14="http://schemas.microsoft.com/office/word/2010/wordprocessingDrawing" xmlns:wp="http://schemas.openxmlformats.org/drawingml/2006/wordprocessingDrawing" xmlns:w10="urn:schemas-microsoft-com:office:word" xmlns:w="http://schemas.openxmlformats.org/wordprocessingml/2006/main" xmlns:w14="http://schemas.microsoft.com/office/word/2010/wordml" xmlns:wpg="http://schemas.microsoft.com/office/word/2010/wordprocessingGroup" xmlns:wpi="http://schemas.microsoft.com/office/word/2010/wordprocessingInk" xmlns:wne="http://schemas.microsoft.com/office/word/2006/wordml" xmlns:wps="http://schemas.microsoft.com/office/word/2010/wordprocessingShape" mc:Ignorable="w14 wp14">
   <w:body>
     <w:p>
       <w:pPr>
@@ -231,8 +231,21 @@
     <w:p/>
     <w:p>
       <w:pPr>
-        <w:ind w:firstLine="720"/>
-      </w:pPr>
+        <w:tabs>
+          <w:tab w:val="right" w:pos="9360"/>
+        </w:tabs>
+      </w:pPr>
+      <w:r>
+        <w:t>*</w:t>
+      </w:r>
+      <w:proofErr w:type="spellStart"/>
+      <w:r>
+        <w:t>Bffffhhhhhhh</w:t>
+      </w:r>
+      <w:proofErr w:type="spellEnd"/>
+      <w:r>
+        <w:t xml:space="preserve">!* </w:t>
+      </w:r>
       <w:r>
         <w:t>Almost as if on cue</w:t>
       </w:r>
@@ -246,7 +259,10 @@
         <w:t>, arched</w:t>
       </w:r>
       <w:r>
-        <w:t xml:space="preserve"> doorway appears behind you on the wall. </w:t>
+        <w:t xml:space="preserve"> doorway </w:t>
+      </w:r>
+      <w:r>
+        <w:t>appears behind you on the wall.</w:t>
       </w:r>
     </w:p>
     <w:p/>
@@ -279,7 +295,13 @@
         <w:t xml:space="preserve"> You can only enter a ga</w:t>
       </w:r>
       <w:r>
-        <w:t>teway matching the color of the</w:t>
+        <w:t xml:space="preserve">teway </w:t>
+      </w:r>
+      <w:r>
+        <w:t>with</w:t>
+      </w:r>
+      <w:r>
+        <w:t xml:space="preserve"> the color of the</w:t>
       </w:r>
       <w:r>
         <w:t xml:space="preserve"> key</w:t>
@@ -315,7 +337,21 @@
         <w:t xml:space="preserve"> have collected eleven keys</w:t>
       </w:r>
       <w:r>
-        <w:t xml:space="preserve">, only then will a gateway with your bracelet’s color appear leading to your home dimension. </w:t>
+        <w:t xml:space="preserve">, only then will a gateway with your </w:t>
+      </w:r>
+      <w:r>
+        <w:t>key</w:t>
+      </w:r>
+      <w:bookmarkStart w:id="0" w:name="_GoBack"/>
+      <w:bookmarkEnd w:id="0"/>
+      <w:r>
+        <w:t>’s color appear</w:t>
+      </w:r>
+      <w:r>
+        <w:t>,</w:t>
+      </w:r>
+      <w:r>
+        <w:t xml:space="preserve"> leading to your home dimension. </w:t>
       </w:r>
     </w:p>
     <w:p/>
@@ -366,6 +402,9 @@
     <w:p/>
     <w:p>
       <w:r>
+        <w:rPr>
+          <w:noProof/>
+        </w:rPr>
         <w:drawing>
           <wp:anchor distT="0" distB="0" distL="114300" distR="114300" simplePos="0" relativeHeight="251658240" behindDoc="1" locked="0" layoutInCell="1" allowOverlap="1" wp14:anchorId="4F41EF2E" wp14:editId="2FDB8441">
             <wp:simplePos x="0" y="0"/>
@@ -418,7 +457,7 @@
                     </a:ln>
                     <a:extLst>
                       <a:ext uri="{FAA26D3D-D897-4be2-8F04-BA451C77F1D7}">
-                        <ma14:placeholderFlag xmlns:ma14="http://schemas.microsoft.com/office/mac/drawingml/2011/main"/>
+                        <ma14:placeholderFlag xmlns:ma14="http://schemas.microsoft.com/office/mac/drawingml/2011/main" xmlns:w="http://schemas.openxmlformats.org/wordprocessingml/2006/main" xmlns:w10="urn:schemas-microsoft-com:office:word" xmlns:v="urn:schemas-microsoft-com:vml" xmlns:o="urn:schemas-microsoft-com:office:office" xmlns:mv="urn:schemas-microsoft-com:mac:vml" xmlns:mo="http://schemas.microsoft.com/office/mac/office/2008/main" xmlns=""/>
                       </a:ext>
                     </a:extLst>
                   </pic:spPr>
@@ -441,10 +480,7 @@
     <w:p/>
     <w:p/>
     <w:p/>
-    <w:p>
-      <w:bookmarkStart w:id="0" w:name="_GoBack"/>
-      <w:bookmarkEnd w:id="0"/>
-    </w:p>
+    <w:p/>
     <w:p/>
     <w:sectPr>
       <w:pgSz w:w="12240" w:h="15840"/>
@@ -457,7 +493,7 @@
 </file>
 
 <file path=word/numbering.xml><?xml version="1.0" encoding="utf-8"?>
-<w:numbering xmlns:wpc="http://schemas.microsoft.com/office/word/2010/wordprocessingCanvas" xmlns:mo="http://schemas.microsoft.com/office/mac/office/2008/main" xmlns:mc="http://schemas.openxmlformats.org/markup-compatibility/2006" xmlns:mv="urn:schemas-microsoft-com:mac:vml" xmlns:o="urn:schemas-microsoft-com:office:office" xmlns:r="http://schemas.openxmlformats.org/officeDocument/2006/relationships" xmlns:m="http://schemas.openxmlformats.org/officeDocument/2006/math" xmlns:v="urn:schemas-microsoft-com:vml" xmlns:wp14="http://schemas.microsoft.com/office/word/2010/wordprocessingDrawing" xmlns:wp="http://schemas.openxmlformats.org/drawingml/2006/wordprocessingDrawing" xmlns:w10="urn:schemas-microsoft-com:office:word" xmlns:w="http://schemas.openxmlformats.org/wordprocessingml/2006/main" xmlns:w14="http://schemas.microsoft.com/office/word/2010/wordml" xmlns:wpg="http://schemas.microsoft.com/office/word/2010/wordprocessingGroup" xmlns:wpi="http://schemas.microsoft.com/office/word/2010/wordprocessingInk" xmlns:wne="http://schemas.microsoft.com/office/word/2006/wordml" xmlns:wps="http://schemas.microsoft.com/office/word/2010/wordprocessingShape" mc:Ignorable="w14 wp14">
+<w:numbering xmlns:wpc="http://schemas.microsoft.com/office/word/2010/wordprocessingCanvas" xmlns:mc="http://schemas.openxmlformats.org/markup-compatibility/2006" xmlns:o="urn:schemas-microsoft-com:office:office" xmlns:r="http://schemas.openxmlformats.org/officeDocument/2006/relationships" xmlns:m="http://schemas.openxmlformats.org/officeDocument/2006/math" xmlns:v="urn:schemas-microsoft-com:vml" xmlns:wp14="http://schemas.microsoft.com/office/word/2010/wordprocessingDrawing" xmlns:wp="http://schemas.openxmlformats.org/drawingml/2006/wordprocessingDrawing" xmlns:w10="urn:schemas-microsoft-com:office:word" xmlns:w="http://schemas.openxmlformats.org/wordprocessingml/2006/main" xmlns:w14="http://schemas.microsoft.com/office/word/2010/wordml" xmlns:wpg="http://schemas.microsoft.com/office/word/2010/wordprocessingGroup" xmlns:wpi="http://schemas.microsoft.com/office/word/2010/wordprocessingInk" xmlns:wne="http://schemas.microsoft.com/office/word/2006/wordml" xmlns:wps="http://schemas.microsoft.com/office/word/2010/wordprocessingShape" mc:Ignorable="w14 wp14">
   <w:abstractNum w:abstractNumId="0">
     <w:nsid w:val="36756BF5"/>
     <w:multiLevelType w:val="hybridMultilevel"/>
@@ -590,7 +626,7 @@
     </w:rPrDefault>
     <w:pPrDefault/>
   </w:docDefaults>
-  <w:latentStyles w:defLockedState="0" w:defUIPriority="99" w:defSemiHidden="1" w:defUnhideWhenUsed="1" w:defQFormat="0" w:count="276">
+  <w:latentStyles w:defLockedState="0" w:defUIPriority="99" w:defSemiHidden="1" w:defUnhideWhenUsed="1" w:defQFormat="0" w:count="267">
     <w:lsdException w:name="Normal" w:semiHidden="0" w:uiPriority="0" w:unhideWhenUsed="0" w:qFormat="1"/>
     <w:lsdException w:name="heading 1" w:semiHidden="0" w:uiPriority="9" w:unhideWhenUsed="0" w:qFormat="1"/>
     <w:lsdException w:name="heading 2" w:uiPriority="9" w:qFormat="1"/>
@@ -802,7 +838,7 @@
 </file>
 
 <file path=word/stylesWithEffects.xml><?xml version="1.0" encoding="utf-8"?>
-<w:styles xmlns:wpc="http://schemas.microsoft.com/office/word/2010/wordprocessingCanvas" xmlns:mo="http://schemas.microsoft.com/office/mac/office/2008/main" xmlns:mc="http://schemas.openxmlformats.org/markup-compatibility/2006" xmlns:mv="urn:schemas-microsoft-com:mac:vml" xmlns:o="urn:schemas-microsoft-com:office:office" xmlns:r="http://schemas.openxmlformats.org/officeDocument/2006/relationships" xmlns:m="http://schemas.openxmlformats.org/officeDocument/2006/math" xmlns:v="urn:schemas-microsoft-com:vml" xmlns:wp14="http://schemas.microsoft.com/office/word/2010/wordprocessingDrawing" xmlns:wp="http://schemas.openxmlformats.org/drawingml/2006/wordprocessingDrawing" xmlns:w10="urn:schemas-microsoft-com:office:word" xmlns:w="http://schemas.openxmlformats.org/wordprocessingml/2006/main" xmlns:w14="http://schemas.microsoft.com/office/word/2010/wordml" xmlns:wpg="http://schemas.microsoft.com/office/word/2010/wordprocessingGroup" xmlns:wpi="http://schemas.microsoft.com/office/word/2010/wordprocessingInk" xmlns:wne="http://schemas.microsoft.com/office/word/2006/wordml" xmlns:wps="http://schemas.microsoft.com/office/word/2010/wordprocessingShape" mc:Ignorable="w14 wp14">
+<w:styles xmlns:wpc="http://schemas.microsoft.com/office/word/2010/wordprocessingCanvas" xmlns:mc="http://schemas.openxmlformats.org/markup-compatibility/2006" xmlns:o="urn:schemas-microsoft-com:office:office" xmlns:r="http://schemas.openxmlformats.org/officeDocument/2006/relationships" xmlns:m="http://schemas.openxmlformats.org/officeDocument/2006/math" xmlns:v="urn:schemas-microsoft-com:vml" xmlns:wp14="http://schemas.microsoft.com/office/word/2010/wordprocessingDrawing" xmlns:wp="http://schemas.openxmlformats.org/drawingml/2006/wordprocessingDrawing" xmlns:w10="urn:schemas-microsoft-com:office:word" xmlns:w="http://schemas.openxmlformats.org/wordprocessingml/2006/main" xmlns:w14="http://schemas.microsoft.com/office/word/2010/wordml" xmlns:wpg="http://schemas.microsoft.com/office/word/2010/wordprocessingGroup" xmlns:wpi="http://schemas.microsoft.com/office/word/2010/wordprocessingInk" xmlns:wne="http://schemas.microsoft.com/office/word/2006/wordml" xmlns:wps="http://schemas.microsoft.com/office/word/2010/wordprocessingShape" mc:Ignorable="w14 wp14">
   <w:docDefaults>
     <w:rPrDefault>
       <w:rPr>
@@ -814,7 +850,7 @@
     </w:rPrDefault>
     <w:pPrDefault/>
   </w:docDefaults>
-  <w:latentStyles w:defLockedState="0" w:defUIPriority="99" w:defSemiHidden="1" w:defUnhideWhenUsed="1" w:defQFormat="0" w:count="276">
+  <w:latentStyles w:defLockedState="0" w:defUIPriority="99" w:defSemiHidden="1" w:defUnhideWhenUsed="1" w:defQFormat="0" w:count="267">
     <w:lsdException w:name="Normal" w:semiHidden="0" w:uiPriority="0" w:unhideWhenUsed="0" w:qFormat="1"/>
     <w:lsdException w:name="heading 1" w:semiHidden="0" w:uiPriority="9" w:unhideWhenUsed="0" w:qFormat="1"/>
     <w:lsdException w:name="heading 2" w:uiPriority="9" w:qFormat="1"/>
@@ -1350,7 +1386,7 @@
 </file>
 
 <file path=customXml/itemProps1.xml><?xml version="1.0" encoding="utf-8"?>
-<ds:datastoreItem xmlns:ds="http://schemas.openxmlformats.org/officeDocument/2006/customXml" ds:itemID="{2392C5BD-1E97-8949-8678-CBFA7A1F335D}">
+<ds:datastoreItem xmlns:ds="http://schemas.openxmlformats.org/officeDocument/2006/customXml" ds:itemID="{CE483C27-029B-4FED-9456-4E4CBD5A4523}">
   <ds:schemaRefs>
     <ds:schemaRef ds:uri="http://schemas.openxmlformats.org/officeDocument/2006/bibliography"/>
   </ds:schemaRefs>

</xml_diff>